<commit_message>
add 3rd model with GRAD class-activation maps
</commit_message>
<xml_diff>
--- a/Анализ_статьи.docx
+++ b/Анализ_статьи.docx
@@ -108,13 +108,8 @@
         <w:jc w:val="center"/>
       </w:pPr>
       <w:r>
-        <w:t xml:space="preserve">Статьи и </w:t>
-      </w:r>
-      <w:proofErr w:type="spellStart"/>
-      <w:r>
-        <w:t>гитхаб</w:t>
-      </w:r>
-      <w:proofErr w:type="spellEnd"/>
+        <w:t>Статьи и гитхаб</w:t>
+      </w:r>
     </w:p>
     <w:p>
       <w:pPr>
@@ -214,18 +209,8 @@
           <w:bCs/>
           <w:lang w:val="en-US"/>
         </w:rPr>
-        <w:t>Dataset (PhysioNet/Computing in Cardiology Challenge 2017): .</w:t>
-      </w:r>
-      <w:proofErr w:type="spellStart"/>
-      <w:r>
-        <w:rPr>
-          <w:b/>
-          <w:bCs/>
-          <w:lang w:val="en-US"/>
-        </w:rPr>
-        <w:t>pkl</w:t>
-      </w:r>
-      <w:proofErr w:type="spellEnd"/>
+        <w:t>Dataset (PhysioNet/Computing in Cardiology Challenge 2017): .pkl</w:t>
+      </w:r>
     </w:p>
     <w:p>
       <w:pPr>
@@ -244,61 +229,11 @@
         </w:rPr>
         <w:t xml:space="preserve">[53] </w:t>
       </w:r>
-      <w:proofErr w:type="spellStart"/>
-      <w:r>
-        <w:rPr>
-          <w:lang w:val="en-US"/>
-        </w:rPr>
-        <w:t>Hannun</w:t>
-      </w:r>
-      <w:proofErr w:type="spellEnd"/>
-      <w:r>
-        <w:rPr>
-          <w:lang w:val="en-US"/>
-        </w:rPr>
-        <w:t xml:space="preserve">, A.Y.; </w:t>
-      </w:r>
-      <w:proofErr w:type="spellStart"/>
-      <w:r>
-        <w:rPr>
-          <w:lang w:val="en-US"/>
-        </w:rPr>
-        <w:t>Rajpurkar</w:t>
-      </w:r>
-      <w:proofErr w:type="spellEnd"/>
-      <w:r>
-        <w:rPr>
-          <w:lang w:val="en-US"/>
-        </w:rPr>
-        <w:t xml:space="preserve">, P.; </w:t>
-      </w:r>
-      <w:proofErr w:type="spellStart"/>
-      <w:r>
-        <w:rPr>
-          <w:lang w:val="en-US"/>
-        </w:rPr>
-        <w:t>Haghpanahi</w:t>
-      </w:r>
-      <w:proofErr w:type="spellEnd"/>
-      <w:r>
-        <w:rPr>
-          <w:lang w:val="en-US"/>
-        </w:rPr>
-        <w:t xml:space="preserve">, M.; Tison, G.H.; Bourn, C.; </w:t>
-      </w:r>
-      <w:proofErr w:type="spellStart"/>
-      <w:r>
-        <w:rPr>
-          <w:lang w:val="en-US"/>
-        </w:rPr>
-        <w:t>Turakhia</w:t>
-      </w:r>
-      <w:proofErr w:type="spellEnd"/>
-      <w:r>
-        <w:rPr>
-          <w:lang w:val="en-US"/>
-        </w:rPr>
-        <w:t>, M.P.; Ng, A.Y. Cardiologist-level arrhythmia detection and classification in ambulatory electrocardiograms using a deep neural network. </w:t>
+      <w:r>
+        <w:rPr>
+          <w:lang w:val="en-US"/>
+        </w:rPr>
+        <w:t>Hannun, A.Y.; Rajpurkar, P.; Haghpanahi, M.; Tison, G.H.; Bourn, C.; Turakhia, M.P.; Ng, A.Y. Cardiologist-level arrhythmia detection and classification in ambulatory electrocardiograms using a deep neural network. </w:t>
       </w:r>
       <w:r>
         <w:rPr>
@@ -412,18 +347,8 @@
           <w:bCs/>
           <w:lang w:val="en-US"/>
         </w:rPr>
-        <w:t>Dataset: .</w:t>
-      </w:r>
-      <w:proofErr w:type="spellStart"/>
-      <w:r>
-        <w:rPr>
-          <w:b/>
-          <w:bCs/>
-          <w:lang w:val="en-US"/>
-        </w:rPr>
-        <w:t>json</w:t>
-      </w:r>
-      <w:proofErr w:type="spellEnd"/>
+        <w:t>Dataset: .json</w:t>
+      </w:r>
     </w:p>
     <w:p>
       <w:pPr>
@@ -446,35 +371,7 @@
         <w:rPr>
           <w:lang w:val="en-US"/>
         </w:rPr>
-        <w:t xml:space="preserve">Goodfellow, S.D.; Goodwin, A.; Greer, R.; </w:t>
-      </w:r>
-      <w:proofErr w:type="spellStart"/>
-      <w:r>
-        <w:rPr>
-          <w:lang w:val="en-US"/>
-        </w:rPr>
-        <w:t>Laussen</w:t>
-      </w:r>
-      <w:proofErr w:type="spellEnd"/>
-      <w:r>
-        <w:rPr>
-          <w:lang w:val="en-US"/>
-        </w:rPr>
-        <w:t xml:space="preserve">, P.C.; </w:t>
-      </w:r>
-      <w:proofErr w:type="spellStart"/>
-      <w:r>
-        <w:rPr>
-          <w:lang w:val="en-US"/>
-        </w:rPr>
-        <w:t>Mazwi</w:t>
-      </w:r>
-      <w:proofErr w:type="spellEnd"/>
-      <w:r>
-        <w:rPr>
-          <w:lang w:val="en-US"/>
-        </w:rPr>
-        <w:t>, M.; Eytan, D. Towards Understanding ECG Rhythm Classification Using Convolutional Neural Networks and Attention Mappings. In Proceedings of the 3rd Machine Learning for Healthcare Conference, Palo Alto, CA, USA, 17–18 August 2018; Volume 85, pp. 83–101. </w:t>
+        <w:t>Goodfellow, S.D.; Goodwin, A.; Greer, R.; Laussen, P.C.; Mazwi, M.; Eytan, D. Towards Understanding ECG Rhythm Classification Using Convolutional Neural Networks and Attention Mappings. In Proceedings of the 3rd Machine Learning for Healthcare Conference, Palo Alto, CA, USA, 17–18 August 2018; Volume 85, pp. 83–101. </w:t>
       </w:r>
     </w:p>
     <w:p>
@@ -570,25 +467,7 @@
           <w:bCs/>
           <w:lang w:val="en-US"/>
         </w:rPr>
-        <w:t>: .</w:t>
-      </w:r>
-      <w:proofErr w:type="spellStart"/>
-      <w:r>
-        <w:rPr>
-          <w:b/>
-          <w:bCs/>
-          <w:lang w:val="en-US"/>
-        </w:rPr>
-        <w:t>hea</w:t>
-      </w:r>
-      <w:proofErr w:type="spellEnd"/>
-      <w:r>
-        <w:rPr>
-          <w:b/>
-          <w:bCs/>
-          <w:lang w:val="en-US"/>
-        </w:rPr>
-        <w:t>, .mat</w:t>
+        <w:t>: .hea, .mat</w:t>
       </w:r>
     </w:p>
     <w:p>
@@ -613,21 +492,7 @@
         <w:rPr>
           <w:lang w:val="en-US"/>
         </w:rPr>
-        <w:t xml:space="preserve">Ribeiro, A.H.; Ribeiro, M.H.; Paixão, G.M.M.; Oliveira, D.M.; Gomes, P.R.; </w:t>
-      </w:r>
-      <w:proofErr w:type="spellStart"/>
-      <w:r>
-        <w:rPr>
-          <w:lang w:val="en-US"/>
-        </w:rPr>
-        <w:t>Canazart</w:t>
-      </w:r>
-      <w:proofErr w:type="spellEnd"/>
-      <w:r>
-        <w:rPr>
-          <w:lang w:val="en-US"/>
-        </w:rPr>
-        <w:t>, J.A.; Ferreira, M.P.S.; Andersson, C.R.; Macfarlane, P.W.; Meira, W.; et al. Automatic diagnosis of the 12-lead ECG using a deep neural network</w:t>
+        <w:t>Ribeiro, A.H.; Ribeiro, M.H.; Paixão, G.M.M.; Oliveira, D.M.; Gomes, P.R.; Canazart, J.A.; Ferreira, M.P.S.; Andersson, C.R.; Macfarlane, P.W.; Meira, W.; et al. Automatic diagnosis of the 12-lead ECG using a deep neural network</w:t>
       </w:r>
     </w:p>
     <w:p>
@@ -675,7 +540,6 @@
           </w:rPr>
           <w:t>://</w:t>
         </w:r>
-        <w:proofErr w:type="spellStart"/>
         <w:r>
           <w:rPr>
             <w:rStyle w:val="ac"/>
@@ -683,7 +547,6 @@
           </w:rPr>
           <w:t>github</w:t>
         </w:r>
-        <w:proofErr w:type="spellEnd"/>
         <w:r>
           <w:rPr>
             <w:rStyle w:val="ac"/>
@@ -703,7 +566,6 @@
           </w:rPr>
           <w:t>/</w:t>
         </w:r>
-        <w:proofErr w:type="spellStart"/>
         <w:r>
           <w:rPr>
             <w:rStyle w:val="ac"/>
@@ -711,7 +573,6 @@
           </w:rPr>
           <w:t>antonior</w:t>
         </w:r>
-        <w:proofErr w:type="spellEnd"/>
         <w:r>
           <w:rPr>
             <w:rStyle w:val="ac"/>
@@ -731,7 +592,6 @@
           </w:rPr>
           <w:t>-</w:t>
         </w:r>
-        <w:proofErr w:type="spellStart"/>
         <w:r>
           <w:rPr>
             <w:rStyle w:val="ac"/>
@@ -739,7 +599,6 @@
           </w:rPr>
           <w:t>ecg</w:t>
         </w:r>
-        <w:proofErr w:type="spellEnd"/>
         <w:r>
           <w:rPr>
             <w:rStyle w:val="ac"/>
@@ -967,25 +826,7 @@
           <w:bCs/>
           <w:lang w:val="en-US"/>
         </w:rPr>
-        <w:t xml:space="preserve"> China Physiological Signal Challenge (CPSC) 2018): .</w:t>
-      </w:r>
-      <w:proofErr w:type="spellStart"/>
-      <w:r>
-        <w:rPr>
-          <w:b/>
-          <w:bCs/>
-          <w:lang w:val="en-US"/>
-        </w:rPr>
-        <w:t>hea</w:t>
-      </w:r>
-      <w:proofErr w:type="spellEnd"/>
-      <w:r>
-        <w:rPr>
-          <w:b/>
-          <w:bCs/>
-          <w:lang w:val="en-US"/>
-        </w:rPr>
-        <w:t>, .mat</w:t>
+        <w:t xml:space="preserve"> China Physiological Signal Challenge (CPSC) 2018): .hea, .mat</w:t>
       </w:r>
     </w:p>
     <w:p>
@@ -1096,63 +937,7 @@
         <w:rPr>
           <w:lang w:val="en-US"/>
         </w:rPr>
-        <w:t xml:space="preserve">Aufiero, S.; </w:t>
-      </w:r>
-      <w:proofErr w:type="spellStart"/>
-      <w:r>
-        <w:rPr>
-          <w:lang w:val="en-US"/>
-        </w:rPr>
-        <w:t>Bleijendaal</w:t>
-      </w:r>
-      <w:proofErr w:type="spellEnd"/>
-      <w:r>
-        <w:rPr>
-          <w:lang w:val="en-US"/>
-        </w:rPr>
-        <w:t xml:space="preserve">, H.; </w:t>
-      </w:r>
-      <w:proofErr w:type="spellStart"/>
-      <w:r>
-        <w:rPr>
-          <w:lang w:val="en-US"/>
-        </w:rPr>
-        <w:t>Robyns</w:t>
-      </w:r>
-      <w:proofErr w:type="spellEnd"/>
-      <w:r>
-        <w:rPr>
-          <w:lang w:val="en-US"/>
-        </w:rPr>
-        <w:t xml:space="preserve">, T.; </w:t>
-      </w:r>
-      <w:proofErr w:type="spellStart"/>
-      <w:r>
-        <w:rPr>
-          <w:lang w:val="en-US"/>
-        </w:rPr>
-        <w:t>Vandenberk</w:t>
-      </w:r>
-      <w:proofErr w:type="spellEnd"/>
-      <w:r>
-        <w:rPr>
-          <w:lang w:val="en-US"/>
-        </w:rPr>
-        <w:t xml:space="preserve">, B.; Krijger, C.; Bezzina, C.; </w:t>
-      </w:r>
-      <w:proofErr w:type="spellStart"/>
-      <w:r>
-        <w:rPr>
-          <w:lang w:val="en-US"/>
-        </w:rPr>
-        <w:t>Zwinderman</w:t>
-      </w:r>
-      <w:proofErr w:type="spellEnd"/>
-      <w:r>
-        <w:rPr>
-          <w:lang w:val="en-US"/>
-        </w:rPr>
-        <w:t>, A.H.; Wilde, A.A.M.; Pinto, Y.M. A deep learning approach identifies new ECG features in congenital long QT syndrome. </w:t>
+        <w:t>Aufiero, S.; Bleijendaal, H.; Robyns, T.; Vandenberk, B.; Krijger, C.; Bezzina, C.; Zwinderman, A.H.; Wilde, A.A.M.; Pinto, Y.M. A deep learning approach identifies new ECG features in congenital long QT syndrome. </w:t>
       </w:r>
       <w:r>
         <w:rPr>
@@ -1319,7 +1104,6 @@
         </w:rPr>
         <w:t>: .</w:t>
       </w:r>
-      <w:proofErr w:type="spellStart"/>
       <w:r>
         <w:rPr>
           <w:b/>
@@ -1328,7 +1112,6 @@
         </w:rPr>
         <w:t>pckl</w:t>
       </w:r>
-      <w:proofErr w:type="spellEnd"/>
     </w:p>
     <w:p>
       <w:pPr>
@@ -1351,21 +1134,7 @@
         <w:rPr>
           <w:lang w:val="en-US"/>
         </w:rPr>
-        <w:t xml:space="preserve">Computer versus cardiologist: Is a machine learning algorithm able to outperform an expert in diagnosing a </w:t>
-      </w:r>
-      <w:proofErr w:type="spellStart"/>
-      <w:r>
-        <w:rPr>
-          <w:lang w:val="en-US"/>
-        </w:rPr>
-        <w:t>phospholamban</w:t>
-      </w:r>
-      <w:proofErr w:type="spellEnd"/>
-      <w:r>
-        <w:rPr>
-          <w:lang w:val="en-US"/>
-        </w:rPr>
-        <w:t xml:space="preserve"> p.Arg14del mutation on the electrocardiogram?</w:t>
+        <w:t>Computer versus cardiologist: Is a machine learning algorithm able to outperform an expert in diagnosing a phospholamban p.Arg14del mutation on the electrocardiogram?</w:t>
       </w:r>
     </w:p>
     <w:p>
@@ -1443,103 +1212,48 @@
         <w:rPr>
           <w:lang w:val="en-US"/>
         </w:rPr>
-        <w:t xml:space="preserve">Hicks, S.A.; Isaksen, J.L.; </w:t>
-      </w:r>
-      <w:proofErr w:type="spellStart"/>
-      <w:r>
-        <w:rPr>
-          <w:lang w:val="en-US"/>
-        </w:rPr>
-        <w:t>Thambawita</w:t>
-      </w:r>
-      <w:proofErr w:type="spellEnd"/>
-      <w:r>
-        <w:rPr>
-          <w:lang w:val="en-US"/>
-        </w:rPr>
-        <w:t xml:space="preserve">, V.; Ghouse, J.; Ahlberg, G.; Linneberg, A.; Grarup, N.; </w:t>
-      </w:r>
-      <w:proofErr w:type="spellStart"/>
-      <w:r>
-        <w:rPr>
-          <w:lang w:val="en-US"/>
-        </w:rPr>
-        <w:t>Strümke</w:t>
-      </w:r>
-      <w:proofErr w:type="spellEnd"/>
-      <w:r>
-        <w:rPr>
-          <w:lang w:val="en-US"/>
-        </w:rPr>
-        <w:t xml:space="preserve">, I.; </w:t>
-      </w:r>
-      <w:proofErr w:type="spellStart"/>
-      <w:r>
-        <w:rPr>
-          <w:lang w:val="en-US"/>
-        </w:rPr>
-        <w:t>Ellervik</w:t>
-      </w:r>
-      <w:proofErr w:type="spellEnd"/>
-      <w:r>
-        <w:rPr>
-          <w:lang w:val="en-US"/>
-        </w:rPr>
-        <w:t>, C.; Olesen, M.S.; et al. Explaining deep neural networks for knowledge discovery in electrocardiogram analysis. </w:t>
-      </w:r>
-      <w:proofErr w:type="spellStart"/>
+        <w:t>Hicks, S.A.; Isaksen, J.L.; Thambawita, V.; Ghouse, J.; Ahlberg, G.; Linneberg, A.; Grarup, N.; Strümke, I.; Ellervik, C.; Olesen, M.S.; et al. Explaining deep neural networks for knowledge discovery in electrocardiogram analysis. </w:t>
+      </w:r>
       <w:r>
         <w:rPr>
           <w:i/>
           <w:iCs/>
-        </w:rPr>
-        <w:t>Sci</w:t>
-      </w:r>
-      <w:proofErr w:type="spellEnd"/>
+          <w:lang w:val="en-US"/>
+        </w:rPr>
+        <w:t>Sci. Rep.</w:t>
+      </w:r>
+      <w:r>
+        <w:rPr>
+          <w:lang w:val="en-US"/>
+        </w:rPr>
+        <w:t> </w:t>
+      </w:r>
+      <w:r>
+        <w:rPr>
+          <w:b/>
+          <w:bCs/>
+          <w:lang w:val="en-US"/>
+        </w:rPr>
+        <w:t>2021</w:t>
+      </w:r>
+      <w:r>
+        <w:rPr>
+          <w:lang w:val="en-US"/>
+        </w:rPr>
+        <w:t>, </w:t>
+      </w:r>
       <w:r>
         <w:rPr>
           <w:i/>
           <w:iCs/>
-        </w:rPr>
-        <w:t xml:space="preserve">. </w:t>
-      </w:r>
-      <w:proofErr w:type="spellStart"/>
-      <w:r>
-        <w:rPr>
-          <w:i/>
-          <w:iCs/>
-        </w:rPr>
-        <w:t>Rep</w:t>
-      </w:r>
-      <w:proofErr w:type="spellEnd"/>
-      <w:r>
-        <w:rPr>
-          <w:i/>
-          <w:iCs/>
-        </w:rPr>
-        <w:t>.</w:t>
-      </w:r>
-      <w:r>
-        <w:t> </w:t>
-      </w:r>
-      <w:r>
-        <w:rPr>
-          <w:b/>
-          <w:bCs/>
-        </w:rPr>
-        <w:t>2021</w:t>
-      </w:r>
-      <w:r>
-        <w:t>, </w:t>
-      </w:r>
-      <w:r>
-        <w:rPr>
-          <w:i/>
-          <w:iCs/>
+          <w:lang w:val="en-US"/>
         </w:rPr>
         <w:t>11</w:t>
       </w:r>
       <w:r>
+        <w:rPr>
+          <w:lang w:val="en-US"/>
+        </w:rPr>
         <w:t>, 10949.</w:t>
       </w:r>
     </w:p>
@@ -1591,235 +1305,25 @@
     </w:p>
     <w:p>
       <w:pPr>
-        <w:pStyle w:val="a7"/>
-        <w:numPr>
-          <w:ilvl w:val="0"/>
-          <w:numId w:val="1"/>
-        </w:numPr>
-        <w:rPr>
-          <w:lang w:val="en-US"/>
-        </w:rPr>
-      </w:pPr>
-      <w:r>
-        <w:rPr>
-          <w:lang w:val="en-US"/>
-        </w:rPr>
-        <w:t xml:space="preserve">[101] </w:t>
-      </w:r>
-      <w:r>
-        <w:rPr>
-          <w:lang w:val="en-US"/>
-        </w:rPr>
-        <w:t xml:space="preserve">Fang, R.; Lu, C.C.; Chuang, C.T.; Chang, W.H. A visually interpretable detection method combines 3-D ECG with a multi-VGG neural network for </w:t>
-      </w:r>
-      <w:r>
-        <w:rPr>
-          <w:lang w:val="en-US"/>
-        </w:rPr>
+        <w:rPr>
+          <w:lang w:val="en-US"/>
+        </w:rPr>
+      </w:pPr>
+    </w:p>
+    <w:p>
+      <w:pPr>
+        <w:pStyle w:val="a7"/>
+        <w:rPr>
+          <w:lang w:val="en-US"/>
+        </w:rPr>
+      </w:pPr>
+    </w:p>
+    <w:p>
+      <w:pPr>
+        <w:pStyle w:val="a7"/>
+      </w:pPr>
+      <w:r>
         <w:lastRenderedPageBreak/>
-        <w:t>myocardial infarction identification. </w:t>
-      </w:r>
-      <w:proofErr w:type="spellStart"/>
-      <w:r>
-        <w:rPr>
-          <w:i/>
-          <w:iCs/>
-        </w:rPr>
-        <w:t>Comput</w:t>
-      </w:r>
-      <w:proofErr w:type="spellEnd"/>
-      <w:r>
-        <w:rPr>
-          <w:i/>
-          <w:iCs/>
-        </w:rPr>
-        <w:t>. </w:t>
-      </w:r>
-      <w:proofErr w:type="spellStart"/>
-      <w:r>
-        <w:rPr>
-          <w:i/>
-          <w:iCs/>
-        </w:rPr>
-        <w:t>Methods</w:t>
-      </w:r>
-      <w:proofErr w:type="spellEnd"/>
-      <w:r>
-        <w:rPr>
-          <w:i/>
-          <w:iCs/>
-        </w:rPr>
-        <w:t xml:space="preserve"> </w:t>
-      </w:r>
-      <w:proofErr w:type="spellStart"/>
-      <w:r>
-        <w:rPr>
-          <w:i/>
-          <w:iCs/>
-        </w:rPr>
-        <w:t>Programs</w:t>
-      </w:r>
-      <w:proofErr w:type="spellEnd"/>
-      <w:r>
-        <w:rPr>
-          <w:i/>
-          <w:iCs/>
-        </w:rPr>
-        <w:t xml:space="preserve"> </w:t>
-      </w:r>
-      <w:proofErr w:type="spellStart"/>
-      <w:r>
-        <w:rPr>
-          <w:i/>
-          <w:iCs/>
-        </w:rPr>
-        <w:t>Biomed</w:t>
-      </w:r>
-      <w:proofErr w:type="spellEnd"/>
-      <w:r>
-        <w:rPr>
-          <w:i/>
-          <w:iCs/>
-        </w:rPr>
-        <w:t>.</w:t>
-      </w:r>
-      <w:r>
-        <w:t> </w:t>
-      </w:r>
-      <w:r>
-        <w:rPr>
-          <w:b/>
-          <w:bCs/>
-        </w:rPr>
-        <w:t>2022</w:t>
-      </w:r>
-      <w:r>
-        <w:t>, </w:t>
-      </w:r>
-      <w:r>
-        <w:rPr>
-          <w:i/>
-          <w:iCs/>
-        </w:rPr>
-        <w:t>219</w:t>
-      </w:r>
-      <w:r>
-        <w:t>, 106762</w:t>
-      </w:r>
-    </w:p>
-    <w:p>
-      <w:pPr>
-        <w:pStyle w:val="a7"/>
-        <w:rPr>
-          <w:lang w:val="en-US"/>
-        </w:rPr>
-      </w:pPr>
-      <w:hyperlink r:id="rId30" w:history="1">
-        <w:r>
-          <w:rPr>
-            <w:rStyle w:val="ac"/>
-            <w:lang w:val="en-US"/>
-          </w:rPr>
-          <w:t>https://royalsocietypublishing.org/doi/10.1098/rsta.2020.0253</w:t>
-        </w:r>
-      </w:hyperlink>
-      <w:r>
-        <w:rPr>
-          <w:lang w:val="en-US"/>
-        </w:rPr>
-        <w:t xml:space="preserve"> </w:t>
-      </w:r>
-    </w:p>
-    <w:p>
-      <w:pPr>
-        <w:pStyle w:val="a7"/>
-      </w:pPr>
-      <w:hyperlink r:id="rId31" w:history="1">
-        <w:r>
-          <w:rPr>
-            <w:rStyle w:val="ac"/>
-            <w:lang w:val="en-US"/>
-          </w:rPr>
-          <w:t>https</w:t>
-        </w:r>
-        <w:r>
-          <w:rPr>
-            <w:rStyle w:val="ac"/>
-          </w:rPr>
-          <w:t>://</w:t>
-        </w:r>
-        <w:proofErr w:type="spellStart"/>
-        <w:r>
-          <w:rPr>
-            <w:rStyle w:val="ac"/>
-            <w:lang w:val="en-US"/>
-          </w:rPr>
-          <w:t>github</w:t>
-        </w:r>
-        <w:proofErr w:type="spellEnd"/>
-        <w:r>
-          <w:rPr>
-            <w:rStyle w:val="ac"/>
-          </w:rPr>
-          <w:t>.</w:t>
-        </w:r>
-        <w:r>
-          <w:rPr>
-            <w:rStyle w:val="ac"/>
-            <w:lang w:val="en-US"/>
-          </w:rPr>
-          <w:t>com</w:t>
-        </w:r>
-        <w:r>
-          <w:rPr>
-            <w:rStyle w:val="ac"/>
-          </w:rPr>
-          <w:t>/</w:t>
-        </w:r>
-        <w:proofErr w:type="spellStart"/>
-        <w:r>
-          <w:rPr>
-            <w:rStyle w:val="ac"/>
-            <w:lang w:val="en-US"/>
-          </w:rPr>
-          <w:t>tomasvicar</w:t>
-        </w:r>
-        <w:proofErr w:type="spellEnd"/>
-        <w:r>
-          <w:rPr>
-            <w:rStyle w:val="ac"/>
-          </w:rPr>
-          <w:t>/</w:t>
-        </w:r>
-        <w:proofErr w:type="spellStart"/>
-        <w:r>
-          <w:rPr>
-            <w:rStyle w:val="ac"/>
-            <w:lang w:val="en-US"/>
-          </w:rPr>
-          <w:t>BUTTeam</w:t>
-        </w:r>
-        <w:proofErr w:type="spellEnd"/>
-      </w:hyperlink>
-      <w:r>
-        <w:t xml:space="preserve"> </w:t>
-      </w:r>
-    </w:p>
-    <w:p>
-      <w:pPr>
-        <w:pStyle w:val="a7"/>
-      </w:pPr>
-    </w:p>
-    <w:p>
-      <w:pPr>
-        <w:pStyle w:val="a7"/>
-      </w:pPr>
-    </w:p>
-    <w:p>
-      <w:pPr>
-        <w:pStyle w:val="a7"/>
-      </w:pPr>
-      <w:r>
         <w:t>Модели не из статьи</w:t>
       </w:r>
     </w:p>
@@ -1838,16 +1342,99 @@
         <w:rPr>
           <w:lang w:val="en-US"/>
         </w:rPr>
-        <w:t xml:space="preserve">Inter- and Intra-Patient ECG Heartbeat Classification For Arrhythmia Detection: A Sequence to Sequence Deep Learning Approach Sajad Mousavi, Fatemeh </w:t>
-      </w:r>
-      <w:proofErr w:type="spellStart"/>
-      <w:r>
-        <w:rPr>
-          <w:lang w:val="en-US"/>
-        </w:rPr>
-        <w:t>Afghah</w:t>
-      </w:r>
-      <w:proofErr w:type="spellEnd"/>
+        <w:t>Inter- and Intra-Patient ECG Heartbeat Classification For Arrhythmia Detection: A Sequence to Sequence Deep Learning Approach Sajad Mousavi, Fatemeh Afghah</w:t>
+      </w:r>
+    </w:p>
+    <w:p>
+      <w:pPr>
+        <w:pStyle w:val="a7"/>
+      </w:pPr>
+      <w:hyperlink r:id="rId30" w:history="1">
+        <w:r>
+          <w:rPr>
+            <w:rStyle w:val="ac"/>
+            <w:lang w:val="en-US"/>
+          </w:rPr>
+          <w:t>https</w:t>
+        </w:r>
+        <w:r>
+          <w:rPr>
+            <w:rStyle w:val="ac"/>
+          </w:rPr>
+          <w:t>://</w:t>
+        </w:r>
+        <w:r>
+          <w:rPr>
+            <w:rStyle w:val="ac"/>
+            <w:lang w:val="en-US"/>
+          </w:rPr>
+          <w:t>arxiv</w:t>
+        </w:r>
+        <w:r>
+          <w:rPr>
+            <w:rStyle w:val="ac"/>
+          </w:rPr>
+          <w:t>.</w:t>
+        </w:r>
+        <w:r>
+          <w:rPr>
+            <w:rStyle w:val="ac"/>
+            <w:lang w:val="en-US"/>
+          </w:rPr>
+          <w:t>org</w:t>
+        </w:r>
+        <w:r>
+          <w:rPr>
+            <w:rStyle w:val="ac"/>
+          </w:rPr>
+          <w:t>/</w:t>
+        </w:r>
+        <w:r>
+          <w:rPr>
+            <w:rStyle w:val="ac"/>
+            <w:lang w:val="en-US"/>
+          </w:rPr>
+          <w:t>pdf</w:t>
+        </w:r>
+        <w:r>
+          <w:rPr>
+            <w:rStyle w:val="ac"/>
+          </w:rPr>
+          <w:t>/1812.07421</w:t>
+        </w:r>
+        <w:r>
+          <w:rPr>
+            <w:rStyle w:val="ac"/>
+            <w:lang w:val="en-US"/>
+          </w:rPr>
+          <w:t>v</w:t>
+        </w:r>
+        <w:r>
+          <w:rPr>
+            <w:rStyle w:val="ac"/>
+          </w:rPr>
+          <w:t>2</w:t>
+        </w:r>
+      </w:hyperlink>
+      <w:r>
+        <w:t xml:space="preserve"> </w:t>
+      </w:r>
+    </w:p>
+    <w:p>
+      <w:pPr>
+        <w:pStyle w:val="a7"/>
+      </w:pPr>
+      <w:hyperlink r:id="rId31" w:history="1">
+        <w:r>
+          <w:rPr>
+            <w:rStyle w:val="ac"/>
+          </w:rPr>
+          <w:t>https://www.researchgate.net/publication/329772246_Inter_and_Intra_Patient_ECG_Heartbeat_Classification_For_Arrhythmia_Detection_A_Sequence_to_Sequence_Deep_Learning_Approach</w:t>
+        </w:r>
+      </w:hyperlink>
+      <w:r>
+        <w:t xml:space="preserve"> - на русском</w:t>
+      </w:r>
     </w:p>
     <w:p>
       <w:pPr>
@@ -1857,69 +1444,8 @@
         <w:r>
           <w:rPr>
             <w:rStyle w:val="ac"/>
-            <w:lang w:val="en-US"/>
-          </w:rPr>
-          <w:t>https</w:t>
-        </w:r>
-        <w:r>
-          <w:rPr>
-            <w:rStyle w:val="ac"/>
-          </w:rPr>
-          <w:t>://</w:t>
-        </w:r>
-        <w:proofErr w:type="spellStart"/>
-        <w:r>
-          <w:rPr>
-            <w:rStyle w:val="ac"/>
-            <w:lang w:val="en-US"/>
-          </w:rPr>
-          <w:t>arxiv</w:t>
-        </w:r>
-        <w:proofErr w:type="spellEnd"/>
-        <w:r>
-          <w:rPr>
-            <w:rStyle w:val="ac"/>
-          </w:rPr>
-          <w:t>.</w:t>
-        </w:r>
-        <w:r>
-          <w:rPr>
-            <w:rStyle w:val="ac"/>
-            <w:lang w:val="en-US"/>
-          </w:rPr>
-          <w:t>org</w:t>
-        </w:r>
-        <w:r>
-          <w:rPr>
-            <w:rStyle w:val="ac"/>
-          </w:rPr>
-          <w:t>/</w:t>
-        </w:r>
-        <w:r>
-          <w:rPr>
-            <w:rStyle w:val="ac"/>
-            <w:lang w:val="en-US"/>
-          </w:rPr>
-          <w:t>pdf</w:t>
-        </w:r>
-        <w:r>
-          <w:rPr>
-            <w:rStyle w:val="ac"/>
-          </w:rPr>
-          <w:t>/1812.07421</w:t>
-        </w:r>
-        <w:r>
-          <w:rPr>
-            <w:rStyle w:val="ac"/>
-            <w:lang w:val="en-US"/>
-          </w:rPr>
-          <w:t>v</w:t>
-        </w:r>
-        <w:r>
-          <w:rPr>
-            <w:rStyle w:val="ac"/>
-          </w:rPr>
-          <w:t>2</w:t>
+          </w:rPr>
+          <w:t>https://github.com/MousaviSajad/ECG-Heartbeat-Classification-seq2seq-model</w:t>
         </w:r>
       </w:hyperlink>
       <w:r>
@@ -1929,116 +1455,20 @@
     <w:p>
       <w:pPr>
         <w:pStyle w:val="a7"/>
-      </w:pPr>
-      <w:hyperlink r:id="rId33" w:history="1">
-        <w:r>
-          <w:rPr>
-            <w:rStyle w:val="ac"/>
-          </w:rPr>
-          <w:t>https://www.researchgate.net/publication/329772246_Inter_and_Intra_Patient_ECG_Heartbeat_Classification_For_Arrhythmia_Detection_A_Sequence_to_Sequence_Deep_Learning_Approach</w:t>
-        </w:r>
-      </w:hyperlink>
-      <w:r>
-        <w:t xml:space="preserve"> - на русском</w:t>
-      </w:r>
-    </w:p>
-    <w:p>
-      <w:pPr>
-        <w:pStyle w:val="a7"/>
-      </w:pPr>
-      <w:hyperlink r:id="rId34" w:history="1">
-        <w:r>
-          <w:rPr>
-            <w:rStyle w:val="ac"/>
-          </w:rPr>
-          <w:t>https://github.com/MousaviSajad/ECG-Heartbeat-Classification-seq2seq-model</w:t>
-        </w:r>
-      </w:hyperlink>
-      <w:r>
-        <w:t xml:space="preserve"> </w:t>
-      </w:r>
-    </w:p>
-    <w:p>
-      <w:pPr>
-        <w:pStyle w:val="a7"/>
-        <w:rPr>
-          <w:b/>
-          <w:bCs/>
-          <w:lang w:val="en-US"/>
-        </w:rPr>
-      </w:pPr>
-      <w:r>
-        <w:rPr>
-          <w:b/>
-          <w:bCs/>
-          <w:lang w:val="en-US"/>
-        </w:rPr>
-        <w:t>Dataset: .</w:t>
-      </w:r>
-      <w:proofErr w:type="spellStart"/>
-      <w:r>
-        <w:rPr>
-          <w:b/>
-          <w:bCs/>
-          <w:lang w:val="en-US"/>
-        </w:rPr>
-        <w:t>atr</w:t>
-      </w:r>
-      <w:proofErr w:type="spellEnd"/>
-      <w:r>
-        <w:rPr>
-          <w:b/>
-          <w:bCs/>
-          <w:lang w:val="en-US"/>
-        </w:rPr>
-        <w:t>, .</w:t>
-      </w:r>
-      <w:proofErr w:type="spellStart"/>
-      <w:r>
-        <w:rPr>
-          <w:b/>
-          <w:bCs/>
-          <w:lang w:val="en-US"/>
-        </w:rPr>
-        <w:t>dat</w:t>
-      </w:r>
-      <w:proofErr w:type="spellEnd"/>
-      <w:r>
-        <w:rPr>
-          <w:b/>
-          <w:bCs/>
-          <w:lang w:val="en-US"/>
-        </w:rPr>
-        <w:t>, .</w:t>
-      </w:r>
-      <w:proofErr w:type="spellStart"/>
-      <w:r>
-        <w:rPr>
-          <w:b/>
-          <w:bCs/>
-          <w:lang w:val="en-US"/>
-        </w:rPr>
-        <w:t>hea</w:t>
-      </w:r>
-      <w:proofErr w:type="spellEnd"/>
-      <w:r>
-        <w:rPr>
-          <w:b/>
-          <w:bCs/>
-          <w:lang w:val="en-US"/>
-        </w:rPr>
-        <w:t>, .</w:t>
-      </w:r>
-      <w:proofErr w:type="spellStart"/>
-      <w:r>
-        <w:rPr>
-          <w:b/>
-          <w:bCs/>
-          <w:lang w:val="en-US"/>
-        </w:rPr>
-        <w:t>xws</w:t>
-      </w:r>
-      <w:proofErr w:type="spellEnd"/>
+        <w:rPr>
+          <w:b/>
+          <w:bCs/>
+          <w:lang w:val="en-US"/>
+        </w:rPr>
+      </w:pPr>
+      <w:r>
+        <w:rPr>
+          <w:b/>
+          <w:bCs/>
+          <w:lang w:val="en-US"/>
+        </w:rPr>
+        <w:t>Dataset: .atr, .dat, .hea, .xws</w:t>
+      </w:r>
       <w:r>
         <w:rPr>
           <w:b/>
@@ -2096,10 +1526,13 @@
           <w:lang w:val="en-US" w:eastAsia="ru-RU"/>
           <w14:ligatures w14:val="none"/>
         </w:rPr>
-        <w:t>Hemaxi </w:t>
-      </w:r>
-      <w:proofErr w:type="spellStart"/>
-      <w:r>
+        <w:t>Hemaxi Narotamo , Mariana Dias, Ricardo Santos , André V. Carreiro, Hugo Gamboa, Margarida Silveira </w:t>
+      </w:r>
+    </w:p>
+    <w:p>
+      <w:pPr>
+        <w:pStyle w:val="a7"/>
+        <w:spacing w:after="120" w:line="240" w:lineRule="auto"/>
         <w:rPr>
           <w:rFonts w:eastAsia="Times New Roman" w:cs="Arial"/>
           <w:color w:val="1F1F1F"/>
@@ -2107,9 +1540,19 @@
           <w:lang w:val="en-US" w:eastAsia="ru-RU"/>
           <w14:ligatures w14:val="none"/>
         </w:rPr>
-        <w:t>Narotamo</w:t>
-      </w:r>
-      <w:proofErr w:type="spellEnd"/>
+      </w:pPr>
+      <w:hyperlink r:id="rId33" w:history="1">
+        <w:r>
+          <w:rPr>
+            <w:rStyle w:val="ac"/>
+            <w:rFonts w:eastAsia="Times New Roman" w:cs="Arial"/>
+            <w:kern w:val="0"/>
+            <w:lang w:val="en-US" w:eastAsia="ru-RU"/>
+            <w14:ligatures w14:val="none"/>
+          </w:rPr>
+          <w:t>https://www.sciencedirect.com/science/article/pii/S174680942400199X</w:t>
+        </w:r>
+      </w:hyperlink>
       <w:r>
         <w:rPr>
           <w:rFonts w:eastAsia="Times New Roman" w:cs="Arial"/>
@@ -2118,7 +1561,7 @@
           <w:lang w:val="en-US" w:eastAsia="ru-RU"/>
           <w14:ligatures w14:val="none"/>
         </w:rPr>
-        <w:t> , Mariana Dias, Ricardo Santos , André V. Carreiro, Hugo Gamboa, Margarida Silveira </w:t>
+        <w:t xml:space="preserve"> </w:t>
       </w:r>
     </w:p>
     <w:p>
@@ -2133,7 +1576,7 @@
           <w14:ligatures w14:val="none"/>
         </w:rPr>
       </w:pPr>
-      <w:hyperlink r:id="rId35" w:history="1">
+      <w:hyperlink r:id="rId34" w:history="1">
         <w:r>
           <w:rPr>
             <w:rStyle w:val="ac"/>
@@ -2142,7 +1585,7 @@
             <w:lang w:val="en-US" w:eastAsia="ru-RU"/>
             <w14:ligatures w14:val="none"/>
           </w:rPr>
-          <w:t>https://www.sciencedirect.com/science/article/pii/S174680942400199X</w:t>
+          <w:t>https://github.com/HemaxiN/DL_ECG_Classification</w:t>
         </w:r>
       </w:hyperlink>
       <w:r>
@@ -2168,41 +1611,6 @@
           <w14:ligatures w14:val="none"/>
         </w:rPr>
       </w:pPr>
-      <w:hyperlink r:id="rId36" w:history="1">
-        <w:r>
-          <w:rPr>
-            <w:rStyle w:val="ac"/>
-            <w:rFonts w:eastAsia="Times New Roman" w:cs="Arial"/>
-            <w:kern w:val="0"/>
-            <w:lang w:val="en-US" w:eastAsia="ru-RU"/>
-            <w14:ligatures w14:val="none"/>
-          </w:rPr>
-          <w:t>https://github.com/HemaxiN/DL_ECG_Classification</w:t>
-        </w:r>
-      </w:hyperlink>
-      <w:r>
-        <w:rPr>
-          <w:rFonts w:eastAsia="Times New Roman" w:cs="Arial"/>
-          <w:color w:val="1F1F1F"/>
-          <w:kern w:val="0"/>
-          <w:lang w:val="en-US" w:eastAsia="ru-RU"/>
-          <w14:ligatures w14:val="none"/>
-        </w:rPr>
-        <w:t xml:space="preserve"> </w:t>
-      </w:r>
-    </w:p>
-    <w:p>
-      <w:pPr>
-        <w:pStyle w:val="a7"/>
-        <w:spacing w:after="120" w:line="240" w:lineRule="auto"/>
-        <w:rPr>
-          <w:rFonts w:eastAsia="Times New Roman" w:cs="Arial"/>
-          <w:color w:val="1F1F1F"/>
-          <w:kern w:val="0"/>
-          <w:lang w:val="en-US" w:eastAsia="ru-RU"/>
-          <w14:ligatures w14:val="none"/>
-        </w:rPr>
-      </w:pPr>
       <w:r>
         <w:rPr>
           <w:b/>
@@ -2216,36 +1624,8 @@
           <w:bCs/>
           <w:lang w:val="en-US"/>
         </w:rPr>
-        <w:t>.</w:t>
-      </w:r>
-      <w:proofErr w:type="spellStart"/>
-      <w:r>
-        <w:rPr>
-          <w:b/>
-          <w:bCs/>
-          <w:lang w:val="en-US"/>
-        </w:rPr>
-        <w:t>dat</w:t>
-      </w:r>
-      <w:proofErr w:type="spellEnd"/>
-      <w:r>
-        <w:rPr>
-          <w:b/>
-          <w:bCs/>
-          <w:lang w:val="en-US"/>
-        </w:rPr>
-        <w:t xml:space="preserve">  and .</w:t>
-      </w:r>
-      <w:proofErr w:type="spellStart"/>
-      <w:r>
-        <w:rPr>
-          <w:b/>
-          <w:bCs/>
-          <w:lang w:val="en-US"/>
-        </w:rPr>
-        <w:t>hea</w:t>
-      </w:r>
-      <w:proofErr w:type="spellEnd"/>
+        <w:t>.dat  and .hea</w:t>
+      </w:r>
     </w:p>
     <w:p>
       <w:pPr>
@@ -2262,59 +1642,17 @@
         <w:rPr>
           <w:lang w:val="en-US"/>
         </w:rPr>
-        <w:t xml:space="preserve">ECG arrhythmia classification using a 2-D convolutional neural network Tae Joon Jun1 · Hoang Minh Nguyen1 · </w:t>
-      </w:r>
-      <w:proofErr w:type="spellStart"/>
-      <w:r>
-        <w:rPr>
-          <w:lang w:val="en-US"/>
-        </w:rPr>
-        <w:t>Daeyoun</w:t>
-      </w:r>
-      <w:proofErr w:type="spellEnd"/>
-      <w:r>
-        <w:rPr>
-          <w:lang w:val="en-US"/>
-        </w:rPr>
-        <w:t xml:space="preserve"> Kang1 · </w:t>
-      </w:r>
-      <w:proofErr w:type="spellStart"/>
-      <w:r>
-        <w:rPr>
-          <w:lang w:val="en-US"/>
-        </w:rPr>
-        <w:t>Dohyeun</w:t>
-      </w:r>
-      <w:proofErr w:type="spellEnd"/>
-      <w:r>
-        <w:rPr>
-          <w:lang w:val="en-US"/>
-        </w:rPr>
-        <w:t xml:space="preserve"> Kim1 · </w:t>
-      </w:r>
-      <w:proofErr w:type="spellStart"/>
-      <w:r>
-        <w:rPr>
-          <w:lang w:val="en-US"/>
-        </w:rPr>
-        <w:t>Daeyoung</w:t>
-      </w:r>
-      <w:proofErr w:type="spellEnd"/>
-      <w:r>
-        <w:rPr>
-          <w:lang w:val="en-US"/>
-        </w:rPr>
-        <w:t xml:space="preserve"> Kim1 · Young-Hak Kim</w:t>
-      </w:r>
-    </w:p>
-    <w:p>
-      <w:pPr>
-        <w:pStyle w:val="a7"/>
-        <w:rPr>
-          <w:lang w:val="en-US"/>
-        </w:rPr>
-      </w:pPr>
-      <w:hyperlink r:id="rId37" w:history="1">
+        <w:t>ECG arrhythmia classification using a 2-D convolutional neural network Tae Joon Jun1 · Hoang Minh Nguyen1 · Daeyoun Kang1 · Dohyeun Kim1 · Daeyoung Kim1 · Young-Hak Kim</w:t>
+      </w:r>
+    </w:p>
+    <w:p>
+      <w:pPr>
+        <w:pStyle w:val="a7"/>
+        <w:rPr>
+          <w:lang w:val="en-US"/>
+        </w:rPr>
+      </w:pPr>
+      <w:hyperlink r:id="rId35" w:history="1">
         <w:r>
           <w:rPr>
             <w:rStyle w:val="ac"/>
@@ -2337,7 +1675,7 @@
           <w:lang w:val="en-US"/>
         </w:rPr>
       </w:pPr>
-      <w:hyperlink r:id="rId38" w:history="1">
+      <w:hyperlink r:id="rId36" w:history="1">
         <w:r>
           <w:rPr>
             <w:rStyle w:val="ac"/>
@@ -2368,72 +1706,8 @@
           <w:bCs/>
           <w:lang w:val="en-US"/>
         </w:rPr>
-        <w:t>Dataset: .</w:t>
-      </w:r>
-      <w:proofErr w:type="spellStart"/>
-      <w:r>
-        <w:rPr>
-          <w:b/>
-          <w:bCs/>
-          <w:lang w:val="en-US"/>
-        </w:rPr>
-        <w:t>atr</w:t>
-      </w:r>
-      <w:proofErr w:type="spellEnd"/>
-      <w:r>
-        <w:rPr>
-          <w:b/>
-          <w:bCs/>
-          <w:lang w:val="en-US"/>
-        </w:rPr>
-        <w:t>, .</w:t>
-      </w:r>
-      <w:proofErr w:type="spellStart"/>
-      <w:r>
-        <w:rPr>
-          <w:b/>
-          <w:bCs/>
-          <w:lang w:val="en-US"/>
-        </w:rPr>
-        <w:t>dat</w:t>
-      </w:r>
-      <w:proofErr w:type="spellEnd"/>
-      <w:r>
-        <w:rPr>
-          <w:b/>
-          <w:bCs/>
-          <w:lang w:val="en-US"/>
-        </w:rPr>
-        <w:t>, .</w:t>
-      </w:r>
-      <w:proofErr w:type="spellStart"/>
-      <w:r>
-        <w:rPr>
-          <w:b/>
-          <w:bCs/>
-          <w:lang w:val="en-US"/>
-        </w:rPr>
-        <w:t>hea</w:t>
-      </w:r>
-      <w:proofErr w:type="spellEnd"/>
-      <w:r>
-        <w:rPr>
-          <w:b/>
-          <w:bCs/>
-          <w:lang w:val="en-US"/>
-        </w:rPr>
-        <w:t>, .</w:t>
-      </w:r>
-      <w:proofErr w:type="spellStart"/>
-      <w:r>
-        <w:rPr>
-          <w:b/>
-          <w:bCs/>
-          <w:lang w:val="en-US"/>
-        </w:rPr>
-        <w:t>xws</w:t>
-      </w:r>
-      <w:proofErr w:type="spellEnd"/>
+        <w:t>Dataset: .atr, .dat, .hea, .xws</w:t>
+      </w:r>
     </w:p>
     <w:p>
       <w:pPr>
@@ -2492,127 +1766,17 @@
           <w:lang w:val="en-US" w:eastAsia="ru-RU"/>
           <w14:ligatures w14:val="none"/>
         </w:rPr>
-        <w:t xml:space="preserve">Authors: Vishnu Vardhan </w:t>
-      </w:r>
-      <w:proofErr w:type="spellStart"/>
-      <w:r>
-        <w:rPr>
-          <w:rFonts w:eastAsia="Times New Roman" w:cs="Helvetica"/>
-          <w:color w:val="444444"/>
-          <w:kern w:val="0"/>
-          <w:lang w:val="en-US" w:eastAsia="ru-RU"/>
-          <w14:ligatures w14:val="none"/>
-        </w:rPr>
-        <w:t>Atmakuri</w:t>
-      </w:r>
-      <w:proofErr w:type="spellEnd"/>
-      <w:r>
-        <w:rPr>
-          <w:rFonts w:eastAsia="Times New Roman" w:cs="Helvetica"/>
-          <w:color w:val="444444"/>
-          <w:kern w:val="0"/>
-          <w:lang w:val="en-US" w:eastAsia="ru-RU"/>
-          <w14:ligatures w14:val="none"/>
-        </w:rPr>
-        <w:t xml:space="preserve">, Nanda </w:t>
-      </w:r>
-      <w:proofErr w:type="spellStart"/>
-      <w:r>
-        <w:rPr>
-          <w:rFonts w:eastAsia="Times New Roman" w:cs="Helvetica"/>
-          <w:color w:val="444444"/>
-          <w:kern w:val="0"/>
-          <w:lang w:val="en-US" w:eastAsia="ru-RU"/>
-          <w14:ligatures w14:val="none"/>
-        </w:rPr>
-        <w:t>sri</w:t>
-      </w:r>
-      <w:proofErr w:type="spellEnd"/>
-      <w:r>
-        <w:rPr>
-          <w:rFonts w:eastAsia="Times New Roman" w:cs="Helvetica"/>
-          <w:color w:val="444444"/>
-          <w:kern w:val="0"/>
-          <w:lang w:val="en-US" w:eastAsia="ru-RU"/>
-          <w14:ligatures w14:val="none"/>
-        </w:rPr>
-        <w:t xml:space="preserve"> </w:t>
-      </w:r>
-      <w:proofErr w:type="spellStart"/>
-      <w:r>
-        <w:rPr>
-          <w:rFonts w:eastAsia="Times New Roman" w:cs="Helvetica"/>
-          <w:color w:val="444444"/>
-          <w:kern w:val="0"/>
-          <w:lang w:val="en-US" w:eastAsia="ru-RU"/>
-          <w14:ligatures w14:val="none"/>
-        </w:rPr>
-        <w:t>Mogili</w:t>
-      </w:r>
-      <w:proofErr w:type="spellEnd"/>
-      <w:r>
-        <w:rPr>
-          <w:rFonts w:eastAsia="Times New Roman" w:cs="Helvetica"/>
-          <w:color w:val="444444"/>
-          <w:kern w:val="0"/>
-          <w:lang w:val="en-US" w:eastAsia="ru-RU"/>
-          <w14:ligatures w14:val="none"/>
-        </w:rPr>
-        <w:t xml:space="preserve">, Naseer Hussain Mohammed, Anusha Neela, Om </w:t>
-      </w:r>
-      <w:proofErr w:type="spellStart"/>
-      <w:r>
-        <w:rPr>
-          <w:rFonts w:eastAsia="Times New Roman" w:cs="Helvetica"/>
-          <w:color w:val="444444"/>
-          <w:kern w:val="0"/>
-          <w:lang w:val="en-US" w:eastAsia="ru-RU"/>
-          <w14:ligatures w14:val="none"/>
-        </w:rPr>
-        <w:t>Vyshanavi</w:t>
-      </w:r>
-      <w:proofErr w:type="spellEnd"/>
-      <w:r>
-        <w:rPr>
-          <w:rFonts w:eastAsia="Times New Roman" w:cs="Helvetica"/>
-          <w:color w:val="444444"/>
-          <w:kern w:val="0"/>
-          <w:lang w:val="en-US" w:eastAsia="ru-RU"/>
-          <w14:ligatures w14:val="none"/>
-        </w:rPr>
-        <w:t xml:space="preserve"> </w:t>
-      </w:r>
-      <w:proofErr w:type="spellStart"/>
-      <w:r>
-        <w:rPr>
-          <w:rFonts w:eastAsia="Times New Roman" w:cs="Helvetica"/>
-          <w:color w:val="444444"/>
-          <w:kern w:val="0"/>
-          <w:lang w:val="en-US" w:eastAsia="ru-RU"/>
-          <w14:ligatures w14:val="none"/>
-        </w:rPr>
-        <w:t>Singamsetty</w:t>
-      </w:r>
-      <w:proofErr w:type="spellEnd"/>
-      <w:r>
-        <w:rPr>
-          <w:rFonts w:eastAsia="Times New Roman" w:cs="Helvetica"/>
-          <w:color w:val="444444"/>
-          <w:kern w:val="0"/>
-          <w:lang w:val="en-US" w:eastAsia="ru-RU"/>
-          <w14:ligatures w14:val="none"/>
-        </w:rPr>
-        <w:t>, Aqil Hussain Mohammed</w:t>
-      </w:r>
-    </w:p>
-    <w:p>
-      <w:pPr>
-        <w:pStyle w:val="a7"/>
-        <w:rPr>
-          <w:lang w:val="en-US"/>
-        </w:rPr>
-      </w:pPr>
-      <w:hyperlink r:id="rId39" w:history="1">
+        <w:t>Authors: Vishnu Vardhan Atmakuri, Nanda sri Mogili, Naseer Hussain Mohammed, Anusha Neela, Om Vyshanavi Singamsetty, Aqil Hussain Mohammed</w:t>
+      </w:r>
+    </w:p>
+    <w:p>
+      <w:pPr>
+        <w:pStyle w:val="a7"/>
+        <w:rPr>
+          <w:lang w:val="en-US"/>
+        </w:rPr>
+      </w:pPr>
+      <w:hyperlink r:id="rId37" w:history="1">
         <w:r>
           <w:rPr>
             <w:rStyle w:val="ac"/>
@@ -2664,7 +1828,7 @@
           <w:lang w:val="en-US"/>
         </w:rPr>
       </w:pPr>
-      <w:hyperlink r:id="rId40" w:history="1">
+      <w:hyperlink r:id="rId38" w:history="1">
         <w:r>
           <w:rPr>
             <w:rStyle w:val="ac"/>
@@ -2714,7 +1878,7 @@
           <w:numId w:val="3"/>
         </w:numPr>
       </w:pPr>
-      <w:hyperlink r:id="rId41" w:history="1">
+      <w:hyperlink r:id="rId39" w:history="1">
         <w:r>
           <w:rPr>
             <w:rStyle w:val="ac"/>
@@ -2741,7 +1905,6 @@
           </w:rPr>
           <w:t>.</w:t>
         </w:r>
-        <w:proofErr w:type="spellStart"/>
         <w:r>
           <w:rPr>
             <w:rStyle w:val="ac"/>
@@ -2749,7 +1912,6 @@
           </w:rPr>
           <w:t>kaggle</w:t>
         </w:r>
-        <w:proofErr w:type="spellEnd"/>
         <w:r>
           <w:rPr>
             <w:rStyle w:val="ac"/>
@@ -2782,7 +1944,6 @@
           </w:rPr>
           <w:t>/</w:t>
         </w:r>
-        <w:proofErr w:type="spellStart"/>
         <w:r>
           <w:rPr>
             <w:rStyle w:val="ac"/>
@@ -2790,14 +1951,12 @@
           </w:rPr>
           <w:t>bjoernjostein</w:t>
         </w:r>
-        <w:proofErr w:type="spellEnd"/>
         <w:r>
           <w:rPr>
             <w:rStyle w:val="ac"/>
           </w:rPr>
           <w:t>/</w:t>
         </w:r>
-        <w:proofErr w:type="spellStart"/>
         <w:r>
           <w:rPr>
             <w:rStyle w:val="ac"/>
@@ -2805,7 +1964,6 @@
           </w:rPr>
           <w:t>china</w:t>
         </w:r>
-        <w:proofErr w:type="spellEnd"/>
         <w:r>
           <w:rPr>
             <w:rStyle w:val="ac"/>
@@ -2882,7 +2040,6 @@
         </w:rPr>
         <w:t>.</w:t>
       </w:r>
-      <w:proofErr w:type="spellStart"/>
       <w:r>
         <w:rPr>
           <w:b/>
@@ -2891,7 +2048,6 @@
         </w:rPr>
         <w:t>hea</w:t>
       </w:r>
-      <w:proofErr w:type="spellEnd"/>
       <w:r>
         <w:rPr>
           <w:b/>
@@ -2934,6 +2090,23 @@
           <w:bCs/>
         </w:rPr>
         <w:t>берём</w:t>
+      </w:r>
+    </w:p>
+    <w:p>
+      <w:pPr>
+        <w:pStyle w:val="a7"/>
+        <w:ind w:left="1080"/>
+      </w:pPr>
+      <w:hyperlink r:id="rId40" w:history="1">
+        <w:r>
+          <w:rPr>
+            <w:rStyle w:val="ac"/>
+          </w:rPr>
+          <w:t>https://www.researchgate.net/figure/ECG-Data-Included-in-the-CPSC2018-dataset_tbl1_352517125</w:t>
+        </w:r>
+      </w:hyperlink>
+      <w:r>
+        <w:t xml:space="preserve"> - Здесь характеристики моего датасета</w:t>
       </w:r>
     </w:p>
     <w:p>
@@ -2944,7 +2117,7 @@
           <w:numId w:val="3"/>
         </w:numPr>
       </w:pPr>
-      <w:hyperlink r:id="rId42" w:history="1">
+      <w:hyperlink r:id="rId41" w:history="1">
         <w:r>
           <w:rPr>
             <w:rStyle w:val="ac"/>
@@ -2972,7 +2145,6 @@
         </w:rPr>
         <w:t>.</w:t>
       </w:r>
-      <w:proofErr w:type="spellStart"/>
       <w:r>
         <w:rPr>
           <w:b/>
@@ -2981,7 +2153,6 @@
         </w:rPr>
         <w:t>dat</w:t>
       </w:r>
-      <w:proofErr w:type="spellEnd"/>
       <w:r>
         <w:rPr>
           <w:b/>
@@ -3004,7 +2175,6 @@
         </w:rPr>
         <w:t xml:space="preserve"> .</w:t>
       </w:r>
-      <w:proofErr w:type="spellStart"/>
       <w:r>
         <w:rPr>
           <w:b/>
@@ -3013,7 +2183,6 @@
         </w:rPr>
         <w:t>hea</w:t>
       </w:r>
-      <w:proofErr w:type="spellEnd"/>
     </w:p>
     <w:p>
       <w:pPr>
@@ -3023,7 +2192,7 @@
           <w:numId w:val="3"/>
         </w:numPr>
       </w:pPr>
-      <w:hyperlink r:id="rId43" w:history="1">
+      <w:hyperlink r:id="rId42" w:history="1">
         <w:r>
           <w:rPr>
             <w:rStyle w:val="ac"/>
@@ -3040,72 +2209,8 @@
           <w:bCs/>
           <w:lang w:val="en-US"/>
         </w:rPr>
-        <w:t>Format files: .</w:t>
-      </w:r>
-      <w:proofErr w:type="spellStart"/>
-      <w:r>
-        <w:rPr>
-          <w:b/>
-          <w:bCs/>
-          <w:lang w:val="en-US"/>
-        </w:rPr>
-        <w:t>atr</w:t>
-      </w:r>
-      <w:proofErr w:type="spellEnd"/>
-      <w:r>
-        <w:rPr>
-          <w:b/>
-          <w:bCs/>
-          <w:lang w:val="en-US"/>
-        </w:rPr>
-        <w:t>, .</w:t>
-      </w:r>
-      <w:proofErr w:type="spellStart"/>
-      <w:r>
-        <w:rPr>
-          <w:b/>
-          <w:bCs/>
-          <w:lang w:val="en-US"/>
-        </w:rPr>
-        <w:t>dat</w:t>
-      </w:r>
-      <w:proofErr w:type="spellEnd"/>
-      <w:r>
-        <w:rPr>
-          <w:b/>
-          <w:bCs/>
-          <w:lang w:val="en-US"/>
-        </w:rPr>
-        <w:t>, .</w:t>
-      </w:r>
-      <w:proofErr w:type="spellStart"/>
-      <w:r>
-        <w:rPr>
-          <w:b/>
-          <w:bCs/>
-          <w:lang w:val="en-US"/>
-        </w:rPr>
-        <w:t>hea</w:t>
-      </w:r>
-      <w:proofErr w:type="spellEnd"/>
-      <w:r>
-        <w:rPr>
-          <w:b/>
-          <w:bCs/>
-          <w:lang w:val="en-US"/>
-        </w:rPr>
-        <w:t>, .</w:t>
-      </w:r>
-      <w:proofErr w:type="spellStart"/>
-      <w:r>
-        <w:rPr>
-          <w:b/>
-          <w:bCs/>
-          <w:lang w:val="en-US"/>
-        </w:rPr>
-        <w:t>xws</w:t>
-      </w:r>
-      <w:proofErr w:type="spellEnd"/>
+        <w:t>Format files: .atr, .dat, .hea, .xws</w:t>
+      </w:r>
     </w:p>
     <w:p>
       <w:pPr>
@@ -3115,7 +2220,7 @@
           <w:numId w:val="3"/>
         </w:numPr>
       </w:pPr>
-      <w:hyperlink r:id="rId44" w:history="1">
+      <w:hyperlink r:id="rId43" w:history="1">
         <w:r>
           <w:rPr>
             <w:rStyle w:val="ac"/>
@@ -3153,7 +2258,7 @@
           <w:numId w:val="3"/>
         </w:numPr>
       </w:pPr>
-      <w:hyperlink r:id="rId45" w:history="1">
+      <w:hyperlink r:id="rId44" w:history="1">
         <w:r>
           <w:rPr>
             <w:rStyle w:val="ac"/>
@@ -4201,6 +3306,7 @@
   <w:style w:type="character" w:default="1" w:styleId="a0">
     <w:name w:val="Default Paragraph Font"/>
     <w:uiPriority w:val="1"/>
+    <w:semiHidden/>
     <w:unhideWhenUsed/>
   </w:style>
   <w:style w:type="table" w:default="1" w:styleId="a1">

</xml_diff>